<commit_message>
Run app without connecting to Xcode
</commit_message>
<xml_diff>
--- a/docs/Run_On_iOS.docx
+++ b/docs/Run_On_iOS.docx
@@ -697,6 +697,13 @@
           <w:szCs w:val="28"/>
         </w:rPr>
         <w:t>around 30 minutes</w:t>
+      </w:r>
+      <w:r>
+        <w:rPr>
+          <w:sz w:val="28"/>
+          <w:szCs w:val="28"/>
+        </w:rPr>
+        <w:t xml:space="preserve"> in the first time</w:t>
       </w:r>
       <w:r>
         <w:rPr>
@@ -782,35 +789,44 @@
           <w:shd w:val="pct15" w:color="auto" w:fill="FFFFFF"/>
         </w:rPr>
       </w:pPr>
-      <w:bookmarkStart w:id="4" w:name="_GoBack"/>
-      <w:bookmarkEnd w:id="4"/>
-      <w:r>
-        <w:rPr>
-          <w:rFonts w:ascii="Consolas" w:hAnsi="Consolas" w:cs="Consolas"/>
+      <w:r>
+        <w:rPr>
+          <w:rFonts w:cstheme="minorHAnsi"/>
+          <w:color w:val="000000" w:themeColor="text1"/>
+        </w:rPr>
+        <w:t>On the phone, Settings/General/Profiles &amp; Device Management/</w:t>
+      </w:r>
+      <w:r>
+        <w:rPr>
+          <w:rFonts w:cstheme="minorHAnsi"/>
+          <w:color w:val="000000" w:themeColor="text1"/>
+        </w:rPr>
+        <w:br/>
+        <w:t>Trust the app here</w:t>
+      </w:r>
+      <w:r>
+        <w:rPr>
+          <w:rFonts w:cstheme="minorHAnsi"/>
+          <w:color w:val="000000" w:themeColor="text1"/>
+        </w:rPr>
+        <w:t xml:space="preserve"> so you can open the app </w:t>
+      </w:r>
+      <w:r>
+        <w:rPr>
+          <w:rFonts w:cstheme="minorHAnsi"/>
+          <w:color w:val="000000" w:themeColor="text1"/>
+        </w:rPr>
+        <w:br/>
+      </w:r>
+      <w:r>
+        <w:rPr>
           <w:noProof/>
-          <w:color w:val="000000" w:themeColor="text1"/>
           <w:shd w:val="pct15" w:color="auto" w:fill="FFFFFF"/>
         </w:rPr>
         <w:drawing>
-          <wp:anchor distT="0" distB="0" distL="114300" distR="114300" simplePos="0" relativeHeight="251661312" behindDoc="1" locked="0" layoutInCell="1" allowOverlap="1">
-            <wp:simplePos x="0" y="0"/>
-            <wp:positionH relativeFrom="column">
-              <wp:posOffset>1644073</wp:posOffset>
-            </wp:positionH>
-            <wp:positionV relativeFrom="paragraph">
-              <wp:posOffset>600075</wp:posOffset>
-            </wp:positionV>
+          <wp:inline distT="0" distB="0" distL="0" distR="0">
             <wp:extent cx="1837690" cy="3269615"/>
             <wp:effectExtent l="0" t="0" r="3810" b="0"/>
-            <wp:wrapTight wrapText="bothSides">
-              <wp:wrapPolygon edited="0">
-                <wp:start x="0" y="0"/>
-                <wp:lineTo x="0" y="21478"/>
-                <wp:lineTo x="21496" y="21478"/>
-                <wp:lineTo x="21496" y="0"/>
-                <wp:lineTo x="0" y="0"/>
-              </wp:wrapPolygon>
-            </wp:wrapTight>
             <wp:docPr id="4" name="Picture 4"/>
             <wp:cNvGraphicFramePr>
               <a:graphicFrameLocks xmlns:a="http://schemas.openxmlformats.org/drawingml/2006/main" noChangeAspect="1"/>
@@ -846,45 +862,48 @@
                 </pic:pic>
               </a:graphicData>
             </a:graphic>
-            <wp14:sizeRelH relativeFrom="page">
-              <wp14:pctWidth>0</wp14:pctWidth>
-            </wp14:sizeRelH>
-            <wp14:sizeRelV relativeFrom="page">
-              <wp14:pctHeight>0</wp14:pctHeight>
-            </wp14:sizeRelV>
-          </wp:anchor>
+          </wp:inline>
         </w:drawing>
       </w:r>
+    </w:p>
+    <w:p>
+      <w:pPr>
+        <w:pStyle w:val="ListParagraph"/>
+        <w:numPr>
+          <w:ilvl w:val="1"/>
+          <w:numId w:val="1"/>
+        </w:numPr>
+        <w:rPr>
+          <w:rFonts w:ascii="Consolas" w:hAnsi="Consolas" w:cs="Consolas"/>
+          <w:color w:val="000000" w:themeColor="text1"/>
+          <w:shd w:val="pct15" w:color="auto" w:fill="FFFFFF"/>
+        </w:rPr>
+      </w:pPr>
       <w:r>
         <w:rPr>
           <w:rFonts w:cstheme="minorHAnsi"/>
           <w:color w:val="000000" w:themeColor="text1"/>
         </w:rPr>
-        <w:t>On the phone, Settings/General/Profiles &amp; Device Management/</w:t>
-      </w:r>
+        <w:t xml:space="preserve">If you want to run the app without connecting to </w:t>
+      </w:r>
+      <w:proofErr w:type="spellStart"/>
       <w:r>
         <w:rPr>
           <w:rFonts w:cstheme="minorHAnsi"/>
           <w:color w:val="000000" w:themeColor="text1"/>
         </w:rPr>
-        <w:br/>
-        <w:t>Trust the app here</w:t>
-      </w:r>
+        <w:t>Xcode</w:t>
+      </w:r>
+      <w:proofErr w:type="spellEnd"/>
       <w:r>
         <w:rPr>
           <w:rFonts w:cstheme="minorHAnsi"/>
           <w:color w:val="000000" w:themeColor="text1"/>
         </w:rPr>
-        <w:t xml:space="preserve"> so you can open the app </w:t>
-      </w:r>
-      <w:r>
-        <w:rPr>
-          <w:rFonts w:ascii="Consolas" w:hAnsi="Consolas" w:cs="Consolas" w:hint="eastAsia"/>
-          <w:color w:val="000000" w:themeColor="text1"/>
-          <w:shd w:val="pct15" w:color="auto" w:fill="FFFFFF"/>
-        </w:rPr>
-        <w:br/>
-      </w:r>
+        <w:t xml:space="preserve">, long-press the start button and choose Profile. </w:t>
+      </w:r>
+      <w:bookmarkStart w:id="4" w:name="_GoBack"/>
+      <w:bookmarkEnd w:id="4"/>
     </w:p>
     <w:sectPr>
       <w:pgSz w:w="11900" w:h="16840"/>

</xml_diff>

<commit_message>
feature: add doc for creating build and uploading to TestFlight
</commit_message>
<xml_diff>
--- a/docs/Run_On_iOS.docx
+++ b/docs/Run_On_iOS.docx
@@ -4,27 +4,27 @@
   <w:body>
     <w:p>
       <w:pPr>
+        <w:pStyle w:val="Title"/>
         <w:jc w:val="center"/>
-        <w:rPr>
-          <w:sz w:val="48"/>
-          <w:szCs w:val="48"/>
-        </w:rPr>
-      </w:pPr>
-      <w:r>
-        <w:rPr>
-          <w:sz w:val="48"/>
-          <w:szCs w:val="48"/>
-        </w:rPr>
-        <w:t>Run On iOS</w:t>
-      </w:r>
-    </w:p>
-    <w:p>
-      <w:pPr>
-        <w:rPr>
-          <w:sz w:val="28"/>
-          <w:szCs w:val="28"/>
-        </w:rPr>
-      </w:pPr>
+      </w:pPr>
+      <w:r>
+        <w:t>Run or release on iOS</w:t>
+      </w:r>
+    </w:p>
+    <w:p>
+      <w:pPr>
+        <w:rPr>
+          <w:sz w:val="36"/>
+          <w:szCs w:val="36"/>
+        </w:rPr>
+      </w:pPr>
+      <w:r>
+        <w:rPr>
+          <w:sz w:val="36"/>
+          <w:szCs w:val="36"/>
+        </w:rPr>
+        <w:t xml:space="preserve">Run on IOS: </w:t>
+      </w:r>
     </w:p>
     <w:p>
       <w:pPr>
@@ -900,9 +900,448 @@
           <w:rFonts w:cstheme="minorHAnsi"/>
           <w:color w:val="000000" w:themeColor="text1"/>
         </w:rPr>
-        <w:t xml:space="preserve">, long-press the start button and choose Profile. </w:t>
+        <w:t>, long-press the start button and choose Profile.</w:t>
+      </w:r>
+    </w:p>
+    <w:p>
+      <w:pPr>
+        <w:rPr>
+          <w:rFonts w:cstheme="minorHAnsi"/>
+          <w:color w:val="000000" w:themeColor="text1"/>
+        </w:rPr>
+      </w:pPr>
+      <w:r>
+        <w:rPr>
+          <w:rFonts w:cstheme="minorHAnsi"/>
+          <w:color w:val="000000" w:themeColor="text1"/>
+        </w:rPr>
+        <w:br w:type="page"/>
+      </w:r>
+    </w:p>
+    <w:p>
+      <w:pPr>
+        <w:rPr>
+          <w:sz w:val="36"/>
+          <w:szCs w:val="36"/>
+        </w:rPr>
+      </w:pPr>
+      <w:r>
+        <w:lastRenderedPageBreak/>
+        <w:t xml:space="preserve"> </w:t>
+      </w:r>
+      <w:r>
+        <w:rPr>
+          <w:sz w:val="36"/>
+          <w:szCs w:val="36"/>
+        </w:rPr>
+        <w:t xml:space="preserve">Release on iOS: </w:t>
+      </w:r>
+    </w:p>
+    <w:p>
+      <w:pPr>
+        <w:pStyle w:val="ListParagraph"/>
+        <w:numPr>
+          <w:ilvl w:val="0"/>
+          <w:numId w:val="4"/>
+        </w:numPr>
+        <w:rPr>
+          <w:shd w:val="pct15" w:color="auto" w:fill="FFFFFF"/>
+        </w:rPr>
+      </w:pPr>
+      <w:r>
+        <w:rPr>
+          <w:sz w:val="28"/>
+          <w:szCs w:val="28"/>
+        </w:rPr>
+        <w:t>Open `</w:t>
+      </w:r>
+      <w:proofErr w:type="spellStart"/>
+      <w:r>
+        <w:rPr>
+          <w:sz w:val="28"/>
+          <w:szCs w:val="28"/>
+        </w:rPr>
+        <w:t>Runner.xcworkspace</w:t>
+      </w:r>
+      <w:proofErr w:type="spellEnd"/>
+      <w:r>
+        <w:rPr>
+          <w:sz w:val="28"/>
+          <w:szCs w:val="28"/>
+        </w:rPr>
+        <w:t>`</w:t>
+      </w:r>
+    </w:p>
+    <w:p>
+      <w:pPr>
+        <w:pStyle w:val="ListParagraph"/>
+        <w:numPr>
+          <w:ilvl w:val="0"/>
+          <w:numId w:val="4"/>
+        </w:numPr>
+        <w:rPr>
+          <w:shd w:val="pct15" w:color="auto" w:fill="FFFFFF"/>
+        </w:rPr>
+      </w:pPr>
+      <w:r>
+        <w:rPr>
+          <w:sz w:val="28"/>
+          <w:szCs w:val="28"/>
+        </w:rPr>
+        <w:t>Change to release settings for `Signing &amp; Capabilities</w:t>
+      </w:r>
+      <w:r>
+        <w:rPr>
+          <w:sz w:val="28"/>
+          <w:szCs w:val="28"/>
+        </w:rPr>
+        <w:t>` and `Build Settings` as follows</w:t>
+      </w:r>
+      <w:r>
+        <w:rPr>
+          <w:sz w:val="28"/>
+          <w:szCs w:val="28"/>
+        </w:rPr>
+        <w:br/>
+      </w:r>
+      <w:r>
+        <w:rPr>
+          <w:noProof/>
+          <w:shd w:val="pct15" w:color="auto" w:fill="FFFFFF"/>
+        </w:rPr>
+        <w:drawing>
+          <wp:inline distT="0" distB="0" distL="0" distR="0">
+            <wp:extent cx="3846195" cy="2404086"/>
+            <wp:effectExtent l="0" t="0" r="1905" b="0"/>
+            <wp:docPr id="1" name="Picture 1"/>
+            <wp:cNvGraphicFramePr>
+              <a:graphicFrameLocks xmlns:a="http://schemas.openxmlformats.org/drawingml/2006/main" noChangeAspect="1"/>
+            </wp:cNvGraphicFramePr>
+            <a:graphic xmlns:a="http://schemas.openxmlformats.org/drawingml/2006/main">
+              <a:graphicData uri="http://schemas.openxmlformats.org/drawingml/2006/picture">
+                <pic:pic xmlns:pic="http://schemas.openxmlformats.org/drawingml/2006/picture">
+                  <pic:nvPicPr>
+                    <pic:cNvPr id="1" name="Screen Shot 2023-08-06 at 11.02.22 PM.png"/>
+                    <pic:cNvPicPr/>
+                  </pic:nvPicPr>
+                  <pic:blipFill>
+                    <a:blip r:embed="rId11" cstate="print">
+                      <a:extLst>
+                        <a:ext uri="{28A0092B-C50C-407E-A947-70E740481C1C}">
+                          <a14:useLocalDpi xmlns:a14="http://schemas.microsoft.com/office/drawing/2010/main" val="0"/>
+                        </a:ext>
+                      </a:extLst>
+                    </a:blip>
+                    <a:stretch>
+                      <a:fillRect/>
+                    </a:stretch>
+                  </pic:blipFill>
+                  <pic:spPr>
+                    <a:xfrm>
+                      <a:off x="0" y="0"/>
+                      <a:ext cx="3867237" cy="2417238"/>
+                    </a:xfrm>
+                    <a:prstGeom prst="rect">
+                      <a:avLst/>
+                    </a:prstGeom>
+                  </pic:spPr>
+                </pic:pic>
+              </a:graphicData>
+            </a:graphic>
+          </wp:inline>
+        </w:drawing>
+      </w:r>
+      <w:r>
+        <w:rPr>
+          <w:noProof/>
+          <w:shd w:val="pct15" w:color="auto" w:fill="FFFFFF"/>
+        </w:rPr>
+        <w:drawing>
+          <wp:inline distT="0" distB="0" distL="0" distR="0">
+            <wp:extent cx="3846786" cy="2404454"/>
+            <wp:effectExtent l="0" t="0" r="1905" b="0"/>
+            <wp:docPr id="2" name="Picture 2"/>
+            <wp:cNvGraphicFramePr>
+              <a:graphicFrameLocks xmlns:a="http://schemas.openxmlformats.org/drawingml/2006/main" noChangeAspect="1"/>
+            </wp:cNvGraphicFramePr>
+            <a:graphic xmlns:a="http://schemas.openxmlformats.org/drawingml/2006/main">
+              <a:graphicData uri="http://schemas.openxmlformats.org/drawingml/2006/picture">
+                <pic:pic xmlns:pic="http://schemas.openxmlformats.org/drawingml/2006/picture">
+                  <pic:nvPicPr>
+                    <pic:cNvPr id="2" name="Screen Shot 2023-08-06 at 11.01.30 PM.png"/>
+                    <pic:cNvPicPr/>
+                  </pic:nvPicPr>
+                  <pic:blipFill>
+                    <a:blip r:embed="rId12" cstate="print">
+                      <a:extLst>
+                        <a:ext uri="{28A0092B-C50C-407E-A947-70E740481C1C}">
+                          <a14:useLocalDpi xmlns:a14="http://schemas.microsoft.com/office/drawing/2010/main" val="0"/>
+                        </a:ext>
+                      </a:extLst>
+                    </a:blip>
+                    <a:stretch>
+                      <a:fillRect/>
+                    </a:stretch>
+                  </pic:blipFill>
+                  <pic:spPr>
+                    <a:xfrm>
+                      <a:off x="0" y="0"/>
+                      <a:ext cx="3849167" cy="2405942"/>
+                    </a:xfrm>
+                    <a:prstGeom prst="rect">
+                      <a:avLst/>
+                    </a:prstGeom>
+                  </pic:spPr>
+                </pic:pic>
+              </a:graphicData>
+            </a:graphic>
+          </wp:inline>
+        </w:drawing>
+      </w:r>
+      <w:r>
+        <w:rPr>
+          <w:noProof/>
+          <w:shd w:val="pct15" w:color="auto" w:fill="FFFFFF"/>
+        </w:rPr>
+        <w:drawing>
+          <wp:inline distT="0" distB="0" distL="0" distR="0">
+            <wp:extent cx="3846195" cy="2404085"/>
+            <wp:effectExtent l="0" t="0" r="1905" b="0"/>
+            <wp:docPr id="3" name="Picture 3"/>
+            <wp:cNvGraphicFramePr>
+              <a:graphicFrameLocks xmlns:a="http://schemas.openxmlformats.org/drawingml/2006/main" noChangeAspect="1"/>
+            </wp:cNvGraphicFramePr>
+            <a:graphic xmlns:a="http://schemas.openxmlformats.org/drawingml/2006/main">
+              <a:graphicData uri="http://schemas.openxmlformats.org/drawingml/2006/picture">
+                <pic:pic xmlns:pic="http://schemas.openxmlformats.org/drawingml/2006/picture">
+                  <pic:nvPicPr>
+                    <pic:cNvPr id="3" name="Screen Shot 2023-08-06 at 11.01.04 PM.png"/>
+                    <pic:cNvPicPr/>
+                  </pic:nvPicPr>
+                  <pic:blipFill>
+                    <a:blip r:embed="rId13" cstate="print">
+                      <a:extLst>
+                        <a:ext uri="{28A0092B-C50C-407E-A947-70E740481C1C}">
+                          <a14:useLocalDpi xmlns:a14="http://schemas.microsoft.com/office/drawing/2010/main" val="0"/>
+                        </a:ext>
+                      </a:extLst>
+                    </a:blip>
+                    <a:stretch>
+                      <a:fillRect/>
+                    </a:stretch>
+                  </pic:blipFill>
+                  <pic:spPr>
+                    <a:xfrm>
+                      <a:off x="0" y="0"/>
+                      <a:ext cx="3864088" cy="2415269"/>
+                    </a:xfrm>
+                    <a:prstGeom prst="rect">
+                      <a:avLst/>
+                    </a:prstGeom>
+                  </pic:spPr>
+                </pic:pic>
+              </a:graphicData>
+            </a:graphic>
+          </wp:inline>
+        </w:drawing>
+      </w:r>
+    </w:p>
+    <w:p>
+      <w:pPr>
+        <w:pStyle w:val="ListParagraph"/>
+        <w:numPr>
+          <w:ilvl w:val="0"/>
+          <w:numId w:val="4"/>
+        </w:numPr>
+        <w:rPr>
+          <w:shd w:val="pct15" w:color="auto" w:fill="FFFFFF"/>
+        </w:rPr>
+      </w:pPr>
+      <w:r>
+        <w:rPr>
+          <w:sz w:val="28"/>
+          <w:szCs w:val="28"/>
+        </w:rPr>
+        <w:t>Click `Product &gt; Archive` in status bar</w:t>
+      </w:r>
+    </w:p>
+    <w:p>
+      <w:pPr>
+        <w:pStyle w:val="ListParagraph"/>
+        <w:numPr>
+          <w:ilvl w:val="0"/>
+          <w:numId w:val="4"/>
+        </w:numPr>
+        <w:rPr>
+          <w:shd w:val="pct15" w:color="auto" w:fill="FFFFFF"/>
+        </w:rPr>
+      </w:pPr>
+      <w:r>
+        <w:lastRenderedPageBreak/>
+        <w:t>Click Distribute App</w:t>
+      </w:r>
+      <w:r>
+        <w:rPr>
+          <w:shd w:val="pct15" w:color="auto" w:fill="FFFFFF"/>
+        </w:rPr>
+        <w:br/>
+      </w:r>
+      <w:r>
+        <w:rPr>
+          <w:noProof/>
+          <w:shd w:val="pct15" w:color="auto" w:fill="FFFFFF"/>
+        </w:rPr>
+        <w:drawing>
+          <wp:inline distT="0" distB="0" distL="0" distR="0">
+            <wp:extent cx="5727700" cy="3580130"/>
+            <wp:effectExtent l="0" t="0" r="0" b="1270"/>
+            <wp:docPr id="8" name="Picture 8"/>
+            <wp:cNvGraphicFramePr>
+              <a:graphicFrameLocks xmlns:a="http://schemas.openxmlformats.org/drawingml/2006/main" noChangeAspect="1"/>
+            </wp:cNvGraphicFramePr>
+            <a:graphic xmlns:a="http://schemas.openxmlformats.org/drawingml/2006/main">
+              <a:graphicData uri="http://schemas.openxmlformats.org/drawingml/2006/picture">
+                <pic:pic xmlns:pic="http://schemas.openxmlformats.org/drawingml/2006/picture">
+                  <pic:nvPicPr>
+                    <pic:cNvPr id="8" name="Screen Shot 2023-08-06 at 11.18.47 PM.png"/>
+                    <pic:cNvPicPr/>
+                  </pic:nvPicPr>
+                  <pic:blipFill>
+                    <a:blip r:embed="rId14" cstate="print">
+                      <a:extLst>
+                        <a:ext uri="{28A0092B-C50C-407E-A947-70E740481C1C}">
+                          <a14:useLocalDpi xmlns:a14="http://schemas.microsoft.com/office/drawing/2010/main" val="0"/>
+                        </a:ext>
+                      </a:extLst>
+                    </a:blip>
+                    <a:stretch>
+                      <a:fillRect/>
+                    </a:stretch>
+                  </pic:blipFill>
+                  <pic:spPr>
+                    <a:xfrm>
+                      <a:off x="0" y="0"/>
+                      <a:ext cx="5727700" cy="3580130"/>
+                    </a:xfrm>
+                    <a:prstGeom prst="rect">
+                      <a:avLst/>
+                    </a:prstGeom>
+                  </pic:spPr>
+                </pic:pic>
+              </a:graphicData>
+            </a:graphic>
+          </wp:inline>
+        </w:drawing>
+      </w:r>
+    </w:p>
+    <w:p>
+      <w:pPr>
+        <w:pStyle w:val="ListParagraph"/>
+        <w:numPr>
+          <w:ilvl w:val="0"/>
+          <w:numId w:val="4"/>
+        </w:numPr>
+        <w:rPr>
+          <w:shd w:val="pct15" w:color="auto" w:fill="FFFFFF"/>
+        </w:rPr>
+      </w:pPr>
+      <w:r>
+        <w:t xml:space="preserve">App Store Connect &gt; Export &gt; Multiple </w:t>
+      </w:r>
+      <w:proofErr w:type="spellStart"/>
+      <w:r>
+        <w:t>Nexts</w:t>
+      </w:r>
+      <w:proofErr w:type="spellEnd"/>
+      <w:r>
+        <w:t>…</w:t>
+      </w:r>
+      <w:r>
+        <w:t xml:space="preserve"> -&gt; Export .</w:t>
+      </w:r>
+      <w:proofErr w:type="spellStart"/>
+      <w:r>
+        <w:t>ipa</w:t>
+      </w:r>
+      <w:proofErr w:type="spellEnd"/>
+      <w:r>
+        <w:t xml:space="preserve"> file to a folder</w:t>
+      </w:r>
+    </w:p>
+    <w:p>
+      <w:pPr>
+        <w:pStyle w:val="ListParagraph"/>
+        <w:numPr>
+          <w:ilvl w:val="0"/>
+          <w:numId w:val="4"/>
+        </w:numPr>
+        <w:rPr>
+          <w:shd w:val="pct15" w:color="auto" w:fill="FFFFFF"/>
+        </w:rPr>
+      </w:pPr>
+      <w:r>
+        <w:lastRenderedPageBreak/>
+        <w:t>Grab .</w:t>
+      </w:r>
+      <w:proofErr w:type="spellStart"/>
+      <w:r>
+        <w:t>ipa</w:t>
+      </w:r>
+      <w:proofErr w:type="spellEnd"/>
+      <w:r>
+        <w:t xml:space="preserve"> file to Transporter (downloaded from App Store) and press deliver</w:t>
+      </w:r>
+      <w:r>
+        <w:br/>
       </w:r>
       <w:bookmarkStart w:id="4" w:name="_GoBack"/>
+      <w:r>
+        <w:rPr>
+          <w:noProof/>
+          <w:shd w:val="pct15" w:color="auto" w:fill="FFFFFF"/>
+        </w:rPr>
+        <w:drawing>
+          <wp:inline distT="0" distB="0" distL="0" distR="0">
+            <wp:extent cx="5727700" cy="5870575"/>
+            <wp:effectExtent l="0" t="0" r="0" b="0"/>
+            <wp:docPr id="9" name="Picture 9"/>
+            <wp:cNvGraphicFramePr>
+              <a:graphicFrameLocks xmlns:a="http://schemas.openxmlformats.org/drawingml/2006/main" noChangeAspect="1"/>
+            </wp:cNvGraphicFramePr>
+            <a:graphic xmlns:a="http://schemas.openxmlformats.org/drawingml/2006/main">
+              <a:graphicData uri="http://schemas.openxmlformats.org/drawingml/2006/picture">
+                <pic:pic xmlns:pic="http://schemas.openxmlformats.org/drawingml/2006/picture">
+                  <pic:nvPicPr>
+                    <pic:cNvPr id="9" name="Screen Shot 2023-08-06 at 11.42.19 PM.png"/>
+                    <pic:cNvPicPr/>
+                  </pic:nvPicPr>
+                  <pic:blipFill>
+                    <a:blip r:embed="rId15" cstate="print">
+                      <a:extLst>
+                        <a:ext uri="{28A0092B-C50C-407E-A947-70E740481C1C}">
+                          <a14:useLocalDpi xmlns:a14="http://schemas.microsoft.com/office/drawing/2010/main" val="0"/>
+                        </a:ext>
+                      </a:extLst>
+                    </a:blip>
+                    <a:stretch>
+                      <a:fillRect/>
+                    </a:stretch>
+                  </pic:blipFill>
+                  <pic:spPr>
+                    <a:xfrm>
+                      <a:off x="0" y="0"/>
+                      <a:ext cx="5727700" cy="5870575"/>
+                    </a:xfrm>
+                    <a:prstGeom prst="rect">
+                      <a:avLst/>
+                    </a:prstGeom>
+                  </pic:spPr>
+                </pic:pic>
+              </a:graphicData>
+            </a:graphic>
+          </wp:inline>
+        </w:drawing>
+      </w:r>
       <w:bookmarkEnd w:id="4"/>
     </w:p>
     <w:sectPr>
@@ -918,6 +1357,296 @@
 <file path=word/numbering.xml><?xml version="1.0" encoding="utf-8"?>
 <w:numbering xmlns:wpc="http://schemas.microsoft.com/office/word/2010/wordprocessingCanvas" xmlns:cx="http://schemas.microsoft.com/office/drawing/2014/chartex" xmlns:cx1="http://schemas.microsoft.com/office/drawing/2015/9/8/chartex" xmlns:cx2="http://schemas.microsoft.com/office/drawing/2015/10/21/chartex" xmlns:cx3="http://schemas.microsoft.com/office/drawing/2016/5/9/chartex" xmlns:cx4="http://schemas.microsoft.com/office/drawing/2016/5/10/chartex" xmlns:cx5="http://schemas.microsoft.com/office/drawing/2016/5/11/chartex" xmlns:cx6="http://schemas.microsoft.com/office/drawing/2016/5/12/chartex" xmlns:cx7="http://schemas.microsoft.com/office/drawing/2016/5/13/chartex" xmlns:cx8="http://schemas.microsoft.com/office/drawing/2016/5/14/chartex" xmlns:mc="http://schemas.openxmlformats.org/markup-compatibility/2006" xmlns:aink="http://schemas.microsoft.com/office/drawing/2016/ink" xmlns:am3d="http://schemas.microsoft.com/office/drawing/2017/model3d" xmlns:o="urn:schemas-microsoft-com:office:office" xmlns:r="http://schemas.openxmlformats.org/officeDocument/2006/relationships" xmlns:m="http://schemas.openxmlformats.org/officeDocument/2006/math" xmlns:v="urn:schemas-microsoft-com:vml" xmlns:wp14="http://schemas.microsoft.com/office/word/2010/wordprocessingDrawing" xmlns:wp="http://schemas.openxmlformats.org/drawingml/2006/wordprocessingDrawing" xmlns:w10="urn:schemas-microsoft-com:office:word" xmlns:w="http://schemas.openxmlformats.org/wordprocessingml/2006/main" xmlns:w14="http://schemas.microsoft.com/office/word/2010/wordml" xmlns:w15="http://schemas.microsoft.com/office/word/2012/wordml" xmlns:w16cid="http://schemas.microsoft.com/office/word/2016/wordml/cid" xmlns:w16se="http://schemas.microsoft.com/office/word/2015/wordml/symex" xmlns:wpg="http://schemas.microsoft.com/office/word/2010/wordprocessingGroup" xmlns:wpi="http://schemas.microsoft.com/office/word/2010/wordprocessingInk" xmlns:wne="http://schemas.microsoft.com/office/word/2006/wordml" xmlns:wps="http://schemas.microsoft.com/office/word/2010/wordprocessingShape" mc:Ignorable="w14 w15 w16se w16cid wp14">
   <w:abstractNum w:abstractNumId="0" w15:restartNumberingAfterBreak="0">
+    <w:nsid w:val="013F6DEB"/>
+    <w:multiLevelType w:val="hybridMultilevel"/>
+    <w:tmpl w:val="309A05C2"/>
+    <w:lvl w:ilvl="0" w:tplc="197E3C28">
+      <w:numFmt w:val="bullet"/>
+      <w:lvlText w:val="-"/>
+      <w:lvlJc w:val="left"/>
+      <w:pPr>
+        <w:ind w:left="720" w:hanging="360"/>
+      </w:pPr>
+      <w:rPr>
+        <w:rFonts w:ascii="Calibri" w:eastAsiaTheme="minorEastAsia" w:hAnsi="Calibri" w:cs="Calibri" w:hint="default"/>
+      </w:rPr>
+    </w:lvl>
+    <w:lvl w:ilvl="1" w:tplc="04090003" w:tentative="1">
+      <w:start w:val="1"/>
+      <w:numFmt w:val="bullet"/>
+      <w:lvlText w:val="o"/>
+      <w:lvlJc w:val="left"/>
+      <w:pPr>
+        <w:ind w:left="1440" w:hanging="360"/>
+      </w:pPr>
+      <w:rPr>
+        <w:rFonts w:ascii="Courier New" w:hAnsi="Courier New" w:cs="Courier New" w:hint="default"/>
+      </w:rPr>
+    </w:lvl>
+    <w:lvl w:ilvl="2" w:tplc="04090005" w:tentative="1">
+      <w:start w:val="1"/>
+      <w:numFmt w:val="bullet"/>
+      <w:lvlText w:val=""/>
+      <w:lvlJc w:val="left"/>
+      <w:pPr>
+        <w:ind w:left="2160" w:hanging="360"/>
+      </w:pPr>
+      <w:rPr>
+        <w:rFonts w:ascii="Wingdings" w:hAnsi="Wingdings" w:hint="default"/>
+      </w:rPr>
+    </w:lvl>
+    <w:lvl w:ilvl="3" w:tplc="04090001" w:tentative="1">
+      <w:start w:val="1"/>
+      <w:numFmt w:val="bullet"/>
+      <w:lvlText w:val=""/>
+      <w:lvlJc w:val="left"/>
+      <w:pPr>
+        <w:ind w:left="2880" w:hanging="360"/>
+      </w:pPr>
+      <w:rPr>
+        <w:rFonts w:ascii="Symbol" w:hAnsi="Symbol" w:hint="default"/>
+      </w:rPr>
+    </w:lvl>
+    <w:lvl w:ilvl="4" w:tplc="04090003" w:tentative="1">
+      <w:start w:val="1"/>
+      <w:numFmt w:val="bullet"/>
+      <w:lvlText w:val="o"/>
+      <w:lvlJc w:val="left"/>
+      <w:pPr>
+        <w:ind w:left="3600" w:hanging="360"/>
+      </w:pPr>
+      <w:rPr>
+        <w:rFonts w:ascii="Courier New" w:hAnsi="Courier New" w:cs="Courier New" w:hint="default"/>
+      </w:rPr>
+    </w:lvl>
+    <w:lvl w:ilvl="5" w:tplc="04090005" w:tentative="1">
+      <w:start w:val="1"/>
+      <w:numFmt w:val="bullet"/>
+      <w:lvlText w:val=""/>
+      <w:lvlJc w:val="left"/>
+      <w:pPr>
+        <w:ind w:left="4320" w:hanging="360"/>
+      </w:pPr>
+      <w:rPr>
+        <w:rFonts w:ascii="Wingdings" w:hAnsi="Wingdings" w:hint="default"/>
+      </w:rPr>
+    </w:lvl>
+    <w:lvl w:ilvl="6" w:tplc="04090001" w:tentative="1">
+      <w:start w:val="1"/>
+      <w:numFmt w:val="bullet"/>
+      <w:lvlText w:val=""/>
+      <w:lvlJc w:val="left"/>
+      <w:pPr>
+        <w:ind w:left="5040" w:hanging="360"/>
+      </w:pPr>
+      <w:rPr>
+        <w:rFonts w:ascii="Symbol" w:hAnsi="Symbol" w:hint="default"/>
+      </w:rPr>
+    </w:lvl>
+    <w:lvl w:ilvl="7" w:tplc="04090003" w:tentative="1">
+      <w:start w:val="1"/>
+      <w:numFmt w:val="bullet"/>
+      <w:lvlText w:val="o"/>
+      <w:lvlJc w:val="left"/>
+      <w:pPr>
+        <w:ind w:left="5760" w:hanging="360"/>
+      </w:pPr>
+      <w:rPr>
+        <w:rFonts w:ascii="Courier New" w:hAnsi="Courier New" w:cs="Courier New" w:hint="default"/>
+      </w:rPr>
+    </w:lvl>
+    <w:lvl w:ilvl="8" w:tplc="04090005" w:tentative="1">
+      <w:start w:val="1"/>
+      <w:numFmt w:val="bullet"/>
+      <w:lvlText w:val=""/>
+      <w:lvlJc w:val="left"/>
+      <w:pPr>
+        <w:ind w:left="6480" w:hanging="360"/>
+      </w:pPr>
+      <w:rPr>
+        <w:rFonts w:ascii="Wingdings" w:hAnsi="Wingdings" w:hint="default"/>
+      </w:rPr>
+    </w:lvl>
+  </w:abstractNum>
+  <w:abstractNum w:abstractNumId="1" w15:restartNumberingAfterBreak="0">
+    <w:nsid w:val="18D1440F"/>
+    <w:multiLevelType w:val="hybridMultilevel"/>
+    <w:tmpl w:val="7CEE1AE2"/>
+    <w:lvl w:ilvl="0" w:tplc="0409000F">
+      <w:start w:val="1"/>
+      <w:numFmt w:val="decimal"/>
+      <w:lvlText w:val="%1."/>
+      <w:lvlJc w:val="left"/>
+      <w:pPr>
+        <w:ind w:left="720" w:hanging="360"/>
+      </w:pPr>
+      <w:rPr>
+        <w:rFonts w:hint="default"/>
+      </w:rPr>
+    </w:lvl>
+    <w:lvl w:ilvl="1" w:tplc="04090019" w:tentative="1">
+      <w:start w:val="1"/>
+      <w:numFmt w:val="lowerLetter"/>
+      <w:lvlText w:val="%2."/>
+      <w:lvlJc w:val="left"/>
+      <w:pPr>
+        <w:ind w:left="1440" w:hanging="360"/>
+      </w:pPr>
+    </w:lvl>
+    <w:lvl w:ilvl="2" w:tplc="0409001B" w:tentative="1">
+      <w:start w:val="1"/>
+      <w:numFmt w:val="lowerRoman"/>
+      <w:lvlText w:val="%3."/>
+      <w:lvlJc w:val="right"/>
+      <w:pPr>
+        <w:ind w:left="2160" w:hanging="180"/>
+      </w:pPr>
+    </w:lvl>
+    <w:lvl w:ilvl="3" w:tplc="0409000F" w:tentative="1">
+      <w:start w:val="1"/>
+      <w:numFmt w:val="decimal"/>
+      <w:lvlText w:val="%4."/>
+      <w:lvlJc w:val="left"/>
+      <w:pPr>
+        <w:ind w:left="2880" w:hanging="360"/>
+      </w:pPr>
+    </w:lvl>
+    <w:lvl w:ilvl="4" w:tplc="04090019" w:tentative="1">
+      <w:start w:val="1"/>
+      <w:numFmt w:val="lowerLetter"/>
+      <w:lvlText w:val="%5."/>
+      <w:lvlJc w:val="left"/>
+      <w:pPr>
+        <w:ind w:left="3600" w:hanging="360"/>
+      </w:pPr>
+    </w:lvl>
+    <w:lvl w:ilvl="5" w:tplc="0409001B" w:tentative="1">
+      <w:start w:val="1"/>
+      <w:numFmt w:val="lowerRoman"/>
+      <w:lvlText w:val="%6."/>
+      <w:lvlJc w:val="right"/>
+      <w:pPr>
+        <w:ind w:left="4320" w:hanging="180"/>
+      </w:pPr>
+    </w:lvl>
+    <w:lvl w:ilvl="6" w:tplc="0409000F" w:tentative="1">
+      <w:start w:val="1"/>
+      <w:numFmt w:val="decimal"/>
+      <w:lvlText w:val="%7."/>
+      <w:lvlJc w:val="left"/>
+      <w:pPr>
+        <w:ind w:left="5040" w:hanging="360"/>
+      </w:pPr>
+    </w:lvl>
+    <w:lvl w:ilvl="7" w:tplc="04090019" w:tentative="1">
+      <w:start w:val="1"/>
+      <w:numFmt w:val="lowerLetter"/>
+      <w:lvlText w:val="%8."/>
+      <w:lvlJc w:val="left"/>
+      <w:pPr>
+        <w:ind w:left="5760" w:hanging="360"/>
+      </w:pPr>
+    </w:lvl>
+    <w:lvl w:ilvl="8" w:tplc="0409001B" w:tentative="1">
+      <w:start w:val="1"/>
+      <w:numFmt w:val="lowerRoman"/>
+      <w:lvlText w:val="%9."/>
+      <w:lvlJc w:val="right"/>
+      <w:pPr>
+        <w:ind w:left="6480" w:hanging="180"/>
+      </w:pPr>
+    </w:lvl>
+  </w:abstractNum>
+  <w:abstractNum w:abstractNumId="2" w15:restartNumberingAfterBreak="0">
+    <w:nsid w:val="29FD038D"/>
+    <w:multiLevelType w:val="hybridMultilevel"/>
+    <w:tmpl w:val="7B42FC5A"/>
+    <w:lvl w:ilvl="0" w:tplc="E0409D0C">
+      <w:start w:val="1"/>
+      <w:numFmt w:val="decimal"/>
+      <w:lvlText w:val="%1."/>
+      <w:lvlJc w:val="left"/>
+      <w:pPr>
+        <w:ind w:left="1080" w:hanging="720"/>
+      </w:pPr>
+      <w:rPr>
+        <w:rFonts w:hint="default"/>
+      </w:rPr>
+    </w:lvl>
+    <w:lvl w:ilvl="1" w:tplc="04090019" w:tentative="1">
+      <w:start w:val="1"/>
+      <w:numFmt w:val="lowerLetter"/>
+      <w:lvlText w:val="%2."/>
+      <w:lvlJc w:val="left"/>
+      <w:pPr>
+        <w:ind w:left="1440" w:hanging="360"/>
+      </w:pPr>
+    </w:lvl>
+    <w:lvl w:ilvl="2" w:tplc="0409001B" w:tentative="1">
+      <w:start w:val="1"/>
+      <w:numFmt w:val="lowerRoman"/>
+      <w:lvlText w:val="%3."/>
+      <w:lvlJc w:val="right"/>
+      <w:pPr>
+        <w:ind w:left="2160" w:hanging="180"/>
+      </w:pPr>
+    </w:lvl>
+    <w:lvl w:ilvl="3" w:tplc="0409000F" w:tentative="1">
+      <w:start w:val="1"/>
+      <w:numFmt w:val="decimal"/>
+      <w:lvlText w:val="%4."/>
+      <w:lvlJc w:val="left"/>
+      <w:pPr>
+        <w:ind w:left="2880" w:hanging="360"/>
+      </w:pPr>
+    </w:lvl>
+    <w:lvl w:ilvl="4" w:tplc="04090019" w:tentative="1">
+      <w:start w:val="1"/>
+      <w:numFmt w:val="lowerLetter"/>
+      <w:lvlText w:val="%5."/>
+      <w:lvlJc w:val="left"/>
+      <w:pPr>
+        <w:ind w:left="3600" w:hanging="360"/>
+      </w:pPr>
+    </w:lvl>
+    <w:lvl w:ilvl="5" w:tplc="0409001B" w:tentative="1">
+      <w:start w:val="1"/>
+      <w:numFmt w:val="lowerRoman"/>
+      <w:lvlText w:val="%6."/>
+      <w:lvlJc w:val="right"/>
+      <w:pPr>
+        <w:ind w:left="4320" w:hanging="180"/>
+      </w:pPr>
+    </w:lvl>
+    <w:lvl w:ilvl="6" w:tplc="0409000F" w:tentative="1">
+      <w:start w:val="1"/>
+      <w:numFmt w:val="decimal"/>
+      <w:lvlText w:val="%7."/>
+      <w:lvlJc w:val="left"/>
+      <w:pPr>
+        <w:ind w:left="5040" w:hanging="360"/>
+      </w:pPr>
+    </w:lvl>
+    <w:lvl w:ilvl="7" w:tplc="04090019" w:tentative="1">
+      <w:start w:val="1"/>
+      <w:numFmt w:val="lowerLetter"/>
+      <w:lvlText w:val="%8."/>
+      <w:lvlJc w:val="left"/>
+      <w:pPr>
+        <w:ind w:left="5760" w:hanging="360"/>
+      </w:pPr>
+    </w:lvl>
+    <w:lvl w:ilvl="8" w:tplc="0409001B" w:tentative="1">
+      <w:start w:val="1"/>
+      <w:numFmt w:val="lowerRoman"/>
+      <w:lvlText w:val="%9."/>
+      <w:lvlJc w:val="right"/>
+      <w:pPr>
+        <w:ind w:left="6480" w:hanging="180"/>
+      </w:pPr>
+    </w:lvl>
+  </w:abstractNum>
+  <w:abstractNum w:abstractNumId="3" w15:restartNumberingAfterBreak="0">
     <w:nsid w:val="2BC71E96"/>
     <w:multiLevelType w:val="hybridMultilevel"/>
     <w:tmpl w:val="5442CBB8"/>
@@ -1007,7 +1736,16 @@
     </w:lvl>
   </w:abstractNum>
   <w:num w:numId="1">
+    <w:abstractNumId w:val="3"/>
+  </w:num>
+  <w:num w:numId="2">
     <w:abstractNumId w:val="0"/>
+  </w:num>
+  <w:num w:numId="3">
+    <w:abstractNumId w:val="2"/>
+  </w:num>
+  <w:num w:numId="4">
+    <w:abstractNumId w:val="1"/>
   </w:num>
 </w:numbering>
 </file>
@@ -1513,6 +2251,39 @@
       <w:szCs w:val="32"/>
     </w:rPr>
   </w:style>
+  <w:style w:type="paragraph" w:styleId="Title">
+    <w:name w:val="Title"/>
+    <w:basedOn w:val="Normal"/>
+    <w:next w:val="Normal"/>
+    <w:link w:val="TitleChar"/>
+    <w:uiPriority w:val="10"/>
+    <w:qFormat/>
+    <w:rsid w:val="00953FDD"/>
+    <w:pPr>
+      <w:contextualSpacing/>
+    </w:pPr>
+    <w:rPr>
+      <w:rFonts w:asciiTheme="majorHAnsi" w:eastAsiaTheme="majorEastAsia" w:hAnsiTheme="majorHAnsi" w:cstheme="majorBidi"/>
+      <w:spacing w:val="-10"/>
+      <w:kern w:val="28"/>
+      <w:sz w:val="56"/>
+      <w:szCs w:val="56"/>
+    </w:rPr>
+  </w:style>
+  <w:style w:type="character" w:customStyle="1" w:styleId="TitleChar">
+    <w:name w:val="Title Char"/>
+    <w:basedOn w:val="DefaultParagraphFont"/>
+    <w:link w:val="Title"/>
+    <w:uiPriority w:val="10"/>
+    <w:rsid w:val="00953FDD"/>
+    <w:rPr>
+      <w:rFonts w:asciiTheme="majorHAnsi" w:eastAsiaTheme="majorEastAsia" w:hAnsiTheme="majorHAnsi" w:cstheme="majorBidi"/>
+      <w:spacing w:val="-10"/>
+      <w:kern w:val="28"/>
+      <w:sz w:val="56"/>
+      <w:szCs w:val="56"/>
+    </w:rPr>
+  </w:style>
 </w:styles>
 </file>
 

</xml_diff>